<commit_message>
SDD hopefully done. Damn it.
</commit_message>
<xml_diff>
--- a/BooleanCircuits/Resources/Documents/SDD.docx
+++ b/BooleanCircuits/Resources/Documents/SDD.docx
@@ -267,7 +267,6 @@
       <w:pPr>
         <w:rPr>
           <w:rStyle w:val="Rubrik1Char"/>
-          <w:color w:val="auto"/>
         </w:rPr>
       </w:pPr>
     </w:p>
@@ -275,7 +274,6 @@
       <w:pPr>
         <w:rPr>
           <w:rStyle w:val="Rubrik1Char"/>
-          <w:color w:val="auto"/>
         </w:rPr>
       </w:pPr>
     </w:p>
@@ -283,7 +281,6 @@
       <w:pPr>
         <w:rPr>
           <w:rStyle w:val="Rubrik1Char"/>
-          <w:color w:val="auto"/>
         </w:rPr>
       </w:pPr>
     </w:p>
@@ -291,7 +288,6 @@
       <w:pPr>
         <w:rPr>
           <w:rStyle w:val="Rubrik1Char"/>
-          <w:color w:val="auto"/>
         </w:rPr>
       </w:pPr>
     </w:p>
@@ -305,6 +301,7 @@
           <w:kern w:val="2"/>
           <w:sz w:val="24"/>
           <w:szCs w:val="24"/>
+          <w:lang w:eastAsia="en-US"/>
         </w:rPr>
         <w:id w:val="284017964"/>
         <w:docPartObj>
@@ -319,7 +316,6 @@
           <w:kern w:val="0"/>
           <w:sz w:val="22"/>
           <w:szCs w:val="22"/>
-          <w:lang w:eastAsia="en-US"/>
         </w:rPr>
       </w:sdtEndPr>
       <w:sdtContent>
@@ -1111,7 +1107,7 @@
       <w:pPr>
         <w:rPr>
           <w:rStyle w:val="Rubrik1Char"/>
-          <w:color w:val="auto"/>
+          <w:b w:val="0"/>
         </w:rPr>
       </w:pPr>
     </w:p>
@@ -1119,7 +1115,6 @@
       <w:pPr>
         <w:rPr>
           <w:rStyle w:val="Rubrik1Char"/>
-          <w:color w:val="auto"/>
         </w:rPr>
       </w:pPr>
     </w:p>
@@ -1127,7 +1122,6 @@
       <w:pPr>
         <w:rPr>
           <w:rStyle w:val="Rubrik1Char"/>
-          <w:color w:val="auto"/>
         </w:rPr>
       </w:pPr>
     </w:p>
@@ -1135,7 +1129,6 @@
       <w:pPr>
         <w:rPr>
           <w:rStyle w:val="Rubrik1Char"/>
-          <w:color w:val="auto"/>
         </w:rPr>
       </w:pPr>
     </w:p>
@@ -1143,7 +1136,6 @@
       <w:pPr>
         <w:rPr>
           <w:rStyle w:val="Rubrik1Char"/>
-          <w:color w:val="auto"/>
         </w:rPr>
       </w:pPr>
     </w:p>
@@ -1151,7 +1143,6 @@
       <w:pPr>
         <w:rPr>
           <w:rStyle w:val="Rubrik1Char"/>
-          <w:color w:val="auto"/>
         </w:rPr>
       </w:pPr>
     </w:p>
@@ -1159,7 +1150,6 @@
       <w:pPr>
         <w:rPr>
           <w:rStyle w:val="Rubrik1Char"/>
-          <w:color w:val="auto"/>
         </w:rPr>
       </w:pPr>
     </w:p>
@@ -1167,7 +1157,6 @@
       <w:pPr>
         <w:rPr>
           <w:rStyle w:val="Rubrik1Char"/>
-          <w:color w:val="auto"/>
         </w:rPr>
       </w:pPr>
     </w:p>
@@ -1175,7 +1164,6 @@
       <w:pPr>
         <w:rPr>
           <w:rStyle w:val="Rubrik1Char"/>
-          <w:color w:val="auto"/>
         </w:rPr>
       </w:pPr>
     </w:p>
@@ -1183,7 +1171,6 @@
       <w:pPr>
         <w:rPr>
           <w:rStyle w:val="Rubrik1Char"/>
-          <w:color w:val="auto"/>
         </w:rPr>
       </w:pPr>
     </w:p>
@@ -1191,7 +1178,6 @@
       <w:pPr>
         <w:rPr>
           <w:rStyle w:val="Rubrik1Char"/>
-          <w:color w:val="auto"/>
         </w:rPr>
       </w:pPr>
     </w:p>
@@ -6636,7 +6622,6 @@
         <w:spacing w:after="0"/>
         <w:rPr>
           <w:rStyle w:val="Rubrik2Char"/>
-          <w:color w:val="auto"/>
         </w:rPr>
       </w:pPr>
       <w:r>
@@ -10263,7 +10248,6 @@
         <w:spacing w:after="0"/>
         <w:rPr>
           <w:rStyle w:val="Rubrik2Char"/>
-          <w:color w:val="auto"/>
         </w:rPr>
       </w:pPr>
       <w:r>
@@ -10552,8 +10536,8 @@
         <w:rPr>
           <w:rFonts w:ascii="Cambria" w:hAnsi="Cambria"/>
           <w:color w:val="000000"/>
-          <w:sz w:val="27"/>
-          <w:szCs w:val="27"/>
+          <w:sz w:val="22"/>
+          <w:szCs w:val="22"/>
           <w:lang w:eastAsia="sv-SE"/>
         </w:rPr>
       </w:pPr>
@@ -11432,7 +11416,29 @@
           <w:szCs w:val="22"/>
           <w:lang w:eastAsia="sv-SE"/>
         </w:rPr>
-        <w:t xml:space="preserve"> file for </w:t>
+        <w:t xml:space="preserve"> </w:t>
+      </w:r>
+      <w:proofErr w:type="spellStart"/>
+      <w:r>
+        <w:rPr>
+          <w:rFonts w:ascii="Cambria" w:hAnsi="Cambria"/>
+          <w:color w:val="000000"/>
+          <w:sz w:val="22"/>
+          <w:szCs w:val="22"/>
+          <w:lang w:eastAsia="sv-SE"/>
+        </w:rPr>
+        <w:t>file</w:t>
+      </w:r>
+      <w:proofErr w:type="spellEnd"/>
+      <w:r>
+        <w:rPr>
+          <w:rFonts w:ascii="Cambria" w:hAnsi="Cambria"/>
+          <w:color w:val="000000"/>
+          <w:sz w:val="22"/>
+          <w:szCs w:val="22"/>
+          <w:lang w:eastAsia="sv-SE"/>
+        </w:rPr>
+        <w:t xml:space="preserve"> for </w:t>
       </w:r>
       <w:proofErr w:type="spellStart"/>
       <w:r>
@@ -11821,7 +11827,22 @@
         </w:rPr>
         <w:t>.</w:t>
       </w:r>
-      <w:r>
+    </w:p>
+    <w:p>
+      <w:pPr>
+        <w:spacing w:after="0"/>
+        <w:rPr>
+          <w:rFonts w:ascii="Cambria" w:hAnsi="Cambria"/>
+          <w:color w:val="000000"/>
+          <w:sz w:val="22"/>
+          <w:szCs w:val="22"/>
+          <w:lang w:eastAsia="sv-SE"/>
+        </w:rPr>
+      </w:pPr>
+    </w:p>
+    <w:p>
+      <w:pPr>
+        <w:spacing w:after="0"/>
         <w:rPr>
           <w:rFonts w:ascii="Cambria" w:hAnsi="Cambria"/>
           <w:color w:val="000000"/>
@@ -11829,7 +11850,476 @@
           <w:szCs w:val="27"/>
           <w:lang w:eastAsia="sv-SE"/>
         </w:rPr>
+      </w:pPr>
+      <w:r>
+        <w:rPr>
+          <w:rStyle w:val="Rubrik2Char"/>
+          <w:color w:val="auto"/>
+        </w:rPr>
+        <w:t>       2.7</w:t>
+      </w:r>
+      <w:r>
+        <w:rPr>
+          <w:rStyle w:val="Rubrik2Char"/>
+          <w:color w:val="auto"/>
+        </w:rPr>
+        <w:t xml:space="preserve"> </w:t>
+      </w:r>
+      <w:proofErr w:type="spellStart"/>
+      <w:r>
+        <w:rPr>
+          <w:rStyle w:val="Rubrik2Char"/>
+          <w:color w:val="auto"/>
+        </w:rPr>
+        <w:t>Unimplemented</w:t>
+      </w:r>
+      <w:proofErr w:type="spellEnd"/>
+      <w:r>
+        <w:rPr>
+          <w:rStyle w:val="Rubrik2Char"/>
+          <w:color w:val="auto"/>
+        </w:rPr>
         <w:br/>
+      </w:r>
+      <w:proofErr w:type="spellStart"/>
+      <w:r>
+        <w:rPr>
+          <w:rFonts w:ascii="Cambria" w:hAnsi="Cambria"/>
+          <w:color w:val="000000"/>
+          <w:sz w:val="22"/>
+          <w:szCs w:val="27"/>
+          <w:lang w:eastAsia="sv-SE"/>
+        </w:rPr>
+        <w:t>Some</w:t>
+      </w:r>
+      <w:proofErr w:type="spellEnd"/>
+      <w:r>
+        <w:rPr>
+          <w:rFonts w:ascii="Cambria" w:hAnsi="Cambria"/>
+          <w:color w:val="000000"/>
+          <w:sz w:val="22"/>
+          <w:szCs w:val="27"/>
+          <w:lang w:eastAsia="sv-SE"/>
+        </w:rPr>
+        <w:t xml:space="preserve"> </w:t>
+      </w:r>
+      <w:proofErr w:type="spellStart"/>
+      <w:r>
+        <w:rPr>
+          <w:rFonts w:ascii="Cambria" w:hAnsi="Cambria"/>
+          <w:color w:val="000000"/>
+          <w:sz w:val="22"/>
+          <w:szCs w:val="27"/>
+          <w:lang w:eastAsia="sv-SE"/>
+        </w:rPr>
+        <w:t>functionality</w:t>
+      </w:r>
+      <w:proofErr w:type="spellEnd"/>
+      <w:r>
+        <w:rPr>
+          <w:rFonts w:ascii="Cambria" w:hAnsi="Cambria"/>
+          <w:color w:val="000000"/>
+          <w:sz w:val="22"/>
+          <w:szCs w:val="27"/>
+          <w:lang w:eastAsia="sv-SE"/>
+        </w:rPr>
+        <w:t xml:space="preserve"> is still </w:t>
+      </w:r>
+      <w:proofErr w:type="spellStart"/>
+      <w:r>
+        <w:rPr>
+          <w:rFonts w:ascii="Cambria" w:hAnsi="Cambria"/>
+          <w:color w:val="000000"/>
+          <w:sz w:val="22"/>
+          <w:szCs w:val="27"/>
+          <w:lang w:eastAsia="sv-SE"/>
+        </w:rPr>
+        <w:t>unimplemented</w:t>
+      </w:r>
+      <w:proofErr w:type="spellEnd"/>
+      <w:r>
+        <w:rPr>
+          <w:rFonts w:ascii="Cambria" w:hAnsi="Cambria"/>
+          <w:color w:val="000000"/>
+          <w:sz w:val="22"/>
+          <w:szCs w:val="27"/>
+          <w:lang w:eastAsia="sv-SE"/>
+        </w:rPr>
+        <w:t xml:space="preserve"> </w:t>
+      </w:r>
+      <w:proofErr w:type="spellStart"/>
+      <w:r>
+        <w:rPr>
+          <w:rFonts w:ascii="Cambria" w:hAnsi="Cambria"/>
+          <w:color w:val="000000"/>
+          <w:sz w:val="22"/>
+          <w:szCs w:val="27"/>
+          <w:lang w:eastAsia="sv-SE"/>
+        </w:rPr>
+        <w:t>such</w:t>
+      </w:r>
+      <w:proofErr w:type="spellEnd"/>
+      <w:r>
+        <w:rPr>
+          <w:rFonts w:ascii="Cambria" w:hAnsi="Cambria"/>
+          <w:color w:val="000000"/>
+          <w:sz w:val="22"/>
+          <w:szCs w:val="27"/>
+          <w:lang w:eastAsia="sv-SE"/>
+        </w:rPr>
+        <w:t xml:space="preserve"> as </w:t>
+      </w:r>
+      <w:proofErr w:type="spellStart"/>
+      <w:r>
+        <w:rPr>
+          <w:rFonts w:ascii="Cambria" w:hAnsi="Cambria"/>
+          <w:color w:val="000000"/>
+          <w:sz w:val="22"/>
+          <w:szCs w:val="27"/>
+          <w:lang w:eastAsia="sv-SE"/>
+        </w:rPr>
+        <w:t>undo/redo</w:t>
+      </w:r>
+      <w:proofErr w:type="spellEnd"/>
+      <w:r>
+        <w:rPr>
+          <w:rFonts w:ascii="Cambria" w:hAnsi="Cambria"/>
+          <w:color w:val="000000"/>
+          <w:sz w:val="22"/>
+          <w:szCs w:val="27"/>
+          <w:lang w:eastAsia="sv-SE"/>
+        </w:rPr>
+        <w:t xml:space="preserve"> </w:t>
+      </w:r>
+      <w:proofErr w:type="spellStart"/>
+      <w:r>
+        <w:rPr>
+          <w:rFonts w:ascii="Cambria" w:hAnsi="Cambria"/>
+          <w:color w:val="000000"/>
+          <w:sz w:val="22"/>
+          <w:szCs w:val="27"/>
+          <w:lang w:eastAsia="sv-SE"/>
+        </w:rPr>
+        <w:t>functionality</w:t>
+      </w:r>
+      <w:proofErr w:type="spellEnd"/>
+      <w:r>
+        <w:rPr>
+          <w:rFonts w:ascii="Cambria" w:hAnsi="Cambria"/>
+          <w:color w:val="000000"/>
+          <w:sz w:val="22"/>
+          <w:szCs w:val="27"/>
+          <w:lang w:eastAsia="sv-SE"/>
+        </w:rPr>
+        <w:t xml:space="preserve">. This is </w:t>
+      </w:r>
+      <w:proofErr w:type="spellStart"/>
+      <w:r>
+        <w:rPr>
+          <w:rFonts w:ascii="Cambria" w:hAnsi="Cambria"/>
+          <w:color w:val="000000"/>
+          <w:sz w:val="22"/>
+          <w:szCs w:val="27"/>
+          <w:lang w:eastAsia="sv-SE"/>
+        </w:rPr>
+        <w:t>hopefully</w:t>
+      </w:r>
+      <w:proofErr w:type="spellEnd"/>
+      <w:r>
+        <w:rPr>
+          <w:rFonts w:ascii="Cambria" w:hAnsi="Cambria"/>
+          <w:color w:val="000000"/>
+          <w:sz w:val="22"/>
+          <w:szCs w:val="27"/>
+          <w:lang w:eastAsia="sv-SE"/>
+        </w:rPr>
+        <w:t xml:space="preserve"> </w:t>
+      </w:r>
+      <w:proofErr w:type="spellStart"/>
+      <w:r>
+        <w:rPr>
+          <w:rFonts w:ascii="Cambria" w:hAnsi="Cambria"/>
+          <w:color w:val="000000"/>
+          <w:sz w:val="22"/>
+          <w:szCs w:val="27"/>
+          <w:lang w:eastAsia="sv-SE"/>
+        </w:rPr>
+        <w:t>going</w:t>
+      </w:r>
+      <w:proofErr w:type="spellEnd"/>
+      <w:r>
+        <w:rPr>
+          <w:rFonts w:ascii="Cambria" w:hAnsi="Cambria"/>
+          <w:color w:val="000000"/>
+          <w:sz w:val="22"/>
+          <w:szCs w:val="27"/>
+          <w:lang w:eastAsia="sv-SE"/>
+        </w:rPr>
+        <w:t xml:space="preserve"> to be </w:t>
+      </w:r>
+      <w:proofErr w:type="spellStart"/>
+      <w:r>
+        <w:rPr>
+          <w:rFonts w:ascii="Cambria" w:hAnsi="Cambria"/>
+          <w:color w:val="000000"/>
+          <w:sz w:val="22"/>
+          <w:szCs w:val="27"/>
+          <w:lang w:eastAsia="sv-SE"/>
+        </w:rPr>
+        <w:t>implemented</w:t>
+      </w:r>
+      <w:proofErr w:type="spellEnd"/>
+      <w:r>
+        <w:rPr>
+          <w:rFonts w:ascii="Cambria" w:hAnsi="Cambria"/>
+          <w:color w:val="000000"/>
+          <w:sz w:val="22"/>
+          <w:szCs w:val="27"/>
+          <w:lang w:eastAsia="sv-SE"/>
+        </w:rPr>
+        <w:t xml:space="preserve"> in the </w:t>
+      </w:r>
+      <w:proofErr w:type="spellStart"/>
+      <w:r>
+        <w:rPr>
+          <w:rFonts w:ascii="Cambria" w:hAnsi="Cambria"/>
+          <w:color w:val="000000"/>
+          <w:sz w:val="22"/>
+          <w:szCs w:val="27"/>
+          <w:lang w:eastAsia="sv-SE"/>
+        </w:rPr>
+        <w:t>future</w:t>
+      </w:r>
+      <w:proofErr w:type="spellEnd"/>
+      <w:r>
+        <w:rPr>
+          <w:rFonts w:ascii="Cambria" w:hAnsi="Cambria"/>
+          <w:color w:val="000000"/>
+          <w:sz w:val="22"/>
+          <w:szCs w:val="27"/>
+          <w:lang w:eastAsia="sv-SE"/>
+        </w:rPr>
+        <w:t xml:space="preserve"> with the </w:t>
+      </w:r>
+      <w:proofErr w:type="spellStart"/>
+      <w:r>
+        <w:rPr>
+          <w:rFonts w:ascii="Cambria" w:hAnsi="Cambria"/>
+          <w:color w:val="000000"/>
+          <w:sz w:val="22"/>
+          <w:szCs w:val="27"/>
+          <w:lang w:eastAsia="sv-SE"/>
+        </w:rPr>
+        <w:t>help</w:t>
+      </w:r>
+      <w:proofErr w:type="spellEnd"/>
+      <w:r>
+        <w:rPr>
+          <w:rFonts w:ascii="Cambria" w:hAnsi="Cambria"/>
+          <w:color w:val="000000"/>
+          <w:sz w:val="22"/>
+          <w:szCs w:val="27"/>
+          <w:lang w:eastAsia="sv-SE"/>
+        </w:rPr>
+        <w:t xml:space="preserve"> of the </w:t>
+      </w:r>
+      <w:proofErr w:type="spellStart"/>
+      <w:r>
+        <w:rPr>
+          <w:rFonts w:ascii="Cambria" w:hAnsi="Cambria"/>
+          <w:color w:val="000000"/>
+          <w:sz w:val="22"/>
+          <w:szCs w:val="27"/>
+          <w:lang w:eastAsia="sv-SE"/>
+        </w:rPr>
+        <w:t>command</w:t>
+      </w:r>
+      <w:proofErr w:type="spellEnd"/>
+      <w:r>
+        <w:rPr>
+          <w:rFonts w:ascii="Cambria" w:hAnsi="Cambria"/>
+          <w:color w:val="000000"/>
+          <w:sz w:val="22"/>
+          <w:szCs w:val="27"/>
+          <w:lang w:eastAsia="sv-SE"/>
+        </w:rPr>
+        <w:t xml:space="preserve"> </w:t>
+      </w:r>
+      <w:proofErr w:type="spellStart"/>
+      <w:r>
+        <w:rPr>
+          <w:rFonts w:ascii="Cambria" w:hAnsi="Cambria"/>
+          <w:color w:val="000000"/>
+          <w:sz w:val="22"/>
+          <w:szCs w:val="27"/>
+          <w:lang w:eastAsia="sv-SE"/>
+        </w:rPr>
+        <w:t>pattern</w:t>
+      </w:r>
+      <w:proofErr w:type="spellEnd"/>
+      <w:r>
+        <w:rPr>
+          <w:rFonts w:ascii="Cambria" w:hAnsi="Cambria"/>
+          <w:color w:val="000000"/>
+          <w:sz w:val="22"/>
+          <w:szCs w:val="27"/>
+          <w:lang w:eastAsia="sv-SE"/>
+        </w:rPr>
+        <w:t xml:space="preserve">. </w:t>
+      </w:r>
+      <w:proofErr w:type="spellStart"/>
+      <w:r>
+        <w:rPr>
+          <w:rFonts w:ascii="Cambria" w:hAnsi="Cambria"/>
+          <w:color w:val="000000"/>
+          <w:sz w:val="22"/>
+          <w:szCs w:val="27"/>
+          <w:lang w:eastAsia="sv-SE"/>
+        </w:rPr>
+        <w:t>But</w:t>
+      </w:r>
+      <w:proofErr w:type="spellEnd"/>
+      <w:r>
+        <w:rPr>
+          <w:rFonts w:ascii="Cambria" w:hAnsi="Cambria"/>
+          <w:color w:val="000000"/>
+          <w:sz w:val="22"/>
+          <w:szCs w:val="27"/>
+          <w:lang w:eastAsia="sv-SE"/>
+        </w:rPr>
+        <w:t xml:space="preserve"> for </w:t>
+      </w:r>
+      <w:proofErr w:type="spellStart"/>
+      <w:r>
+        <w:rPr>
+          <w:rFonts w:ascii="Cambria" w:hAnsi="Cambria"/>
+          <w:color w:val="000000"/>
+          <w:sz w:val="22"/>
+          <w:szCs w:val="27"/>
+          <w:lang w:eastAsia="sv-SE"/>
+        </w:rPr>
+        <w:t>now</w:t>
+      </w:r>
+      <w:proofErr w:type="spellEnd"/>
+      <w:r>
+        <w:rPr>
+          <w:rFonts w:ascii="Cambria" w:hAnsi="Cambria"/>
+          <w:color w:val="000000"/>
+          <w:sz w:val="22"/>
+          <w:szCs w:val="27"/>
+          <w:lang w:eastAsia="sv-SE"/>
+        </w:rPr>
+        <w:t xml:space="preserve"> </w:t>
+      </w:r>
+      <w:proofErr w:type="spellStart"/>
+      <w:r>
+        <w:rPr>
+          <w:rFonts w:ascii="Cambria" w:hAnsi="Cambria"/>
+          <w:color w:val="000000"/>
+          <w:sz w:val="22"/>
+          <w:szCs w:val="27"/>
+          <w:lang w:eastAsia="sv-SE"/>
+        </w:rPr>
+        <w:t>we</w:t>
+      </w:r>
+      <w:proofErr w:type="spellEnd"/>
+      <w:r>
+        <w:rPr>
+          <w:rFonts w:ascii="Cambria" w:hAnsi="Cambria"/>
+          <w:color w:val="000000"/>
+          <w:sz w:val="22"/>
+          <w:szCs w:val="27"/>
+          <w:lang w:eastAsia="sv-SE"/>
+        </w:rPr>
+        <w:t xml:space="preserve"> </w:t>
+      </w:r>
+      <w:proofErr w:type="spellStart"/>
+      <w:r>
+        <w:rPr>
+          <w:rFonts w:ascii="Cambria" w:hAnsi="Cambria"/>
+          <w:color w:val="000000"/>
+          <w:sz w:val="22"/>
+          <w:szCs w:val="27"/>
+          <w:lang w:eastAsia="sv-SE"/>
+        </w:rPr>
+        <w:t>will</w:t>
+      </w:r>
+      <w:proofErr w:type="spellEnd"/>
+      <w:r>
+        <w:rPr>
+          <w:rFonts w:ascii="Cambria" w:hAnsi="Cambria"/>
+          <w:color w:val="000000"/>
+          <w:sz w:val="22"/>
+          <w:szCs w:val="27"/>
+          <w:lang w:eastAsia="sv-SE"/>
+        </w:rPr>
+        <w:t xml:space="preserve"> </w:t>
+      </w:r>
+      <w:proofErr w:type="spellStart"/>
+      <w:r>
+        <w:rPr>
+          <w:rFonts w:ascii="Cambria" w:hAnsi="Cambria"/>
+          <w:color w:val="000000"/>
+          <w:sz w:val="22"/>
+          <w:szCs w:val="27"/>
+          <w:lang w:eastAsia="sv-SE"/>
+        </w:rPr>
+        <w:t>have</w:t>
+      </w:r>
+      <w:proofErr w:type="spellEnd"/>
+      <w:r>
+        <w:rPr>
+          <w:rFonts w:ascii="Cambria" w:hAnsi="Cambria"/>
+          <w:color w:val="000000"/>
+          <w:sz w:val="22"/>
+          <w:szCs w:val="27"/>
+          <w:lang w:eastAsia="sv-SE"/>
+        </w:rPr>
+        <w:t xml:space="preserve"> to </w:t>
+      </w:r>
+      <w:proofErr w:type="spellStart"/>
+      <w:r>
+        <w:rPr>
+          <w:rFonts w:ascii="Cambria" w:hAnsi="Cambria"/>
+          <w:color w:val="000000"/>
+          <w:sz w:val="22"/>
+          <w:szCs w:val="27"/>
+          <w:lang w:eastAsia="sv-SE"/>
+        </w:rPr>
+        <w:t>do</w:t>
+      </w:r>
+      <w:proofErr w:type="spellEnd"/>
+      <w:r>
+        <w:rPr>
+          <w:rFonts w:ascii="Cambria" w:hAnsi="Cambria"/>
+          <w:color w:val="000000"/>
+          <w:sz w:val="22"/>
+          <w:szCs w:val="27"/>
+          <w:lang w:eastAsia="sv-SE"/>
+        </w:rPr>
+        <w:t xml:space="preserve"> </w:t>
+      </w:r>
+      <w:proofErr w:type="spellStart"/>
+      <w:r>
+        <w:rPr>
+          <w:rFonts w:ascii="Cambria" w:hAnsi="Cambria"/>
+          <w:color w:val="000000"/>
+          <w:sz w:val="22"/>
+          <w:szCs w:val="27"/>
+          <w:lang w:eastAsia="sv-SE"/>
+        </w:rPr>
+        <w:t>without</w:t>
+      </w:r>
+      <w:proofErr w:type="spellEnd"/>
+      <w:r>
+        <w:rPr>
+          <w:rFonts w:ascii="Cambria" w:hAnsi="Cambria"/>
+          <w:color w:val="000000"/>
+          <w:sz w:val="22"/>
+          <w:szCs w:val="27"/>
+          <w:lang w:eastAsia="sv-SE"/>
+        </w:rPr>
+        <w:t>.</w:t>
       </w:r>
       <w:r>
         <w:rPr>
@@ -11843,10 +12333,27 @@
       </w:r>
       <w:r>
         <w:rPr>
+          <w:rFonts w:ascii="Cambria" w:hAnsi="Cambria"/>
+          <w:color w:val="000000"/>
+          <w:sz w:val="27"/>
+          <w:szCs w:val="27"/>
+          <w:lang w:eastAsia="sv-SE"/>
+        </w:rPr>
+        <w:br/>
+      </w:r>
+      <w:r>
+        <w:rPr>
           <w:rStyle w:val="Rubrik2Char"/>
           <w:color w:val="auto"/>
         </w:rPr>
-        <w:t xml:space="preserve">       2.7 </w:t>
+        <w:t>       2.8</w:t>
+      </w:r>
+      <w:r>
+        <w:rPr>
+          <w:rStyle w:val="Rubrik2Char"/>
+          <w:color w:val="auto"/>
+        </w:rPr>
+        <w:t xml:space="preserve"> </w:t>
       </w:r>
       <w:proofErr w:type="spellStart"/>
       <w:r>
@@ -11925,11 +12432,66 @@
       <w:pPr>
         <w:rPr>
           <w:rFonts w:ascii="Cambria" w:hAnsi="Cambria"/>
-        </w:rPr>
+          <w:sz w:val="22"/>
+        </w:rPr>
+      </w:pPr>
+      <w:r>
+        <w:rPr>
+          <w:rFonts w:ascii="Cambria" w:hAnsi="Cambria"/>
+          <w:sz w:val="22"/>
+        </w:rPr>
+        <w:t xml:space="preserve">The </w:t>
+      </w:r>
+      <w:proofErr w:type="spellStart"/>
+      <w:r>
+        <w:rPr>
+          <w:rFonts w:ascii="Cambria" w:hAnsi="Cambria"/>
+          <w:sz w:val="22"/>
+        </w:rPr>
+        <w:t>command</w:t>
+      </w:r>
+      <w:proofErr w:type="spellEnd"/>
+      <w:r>
+        <w:rPr>
+          <w:rFonts w:ascii="Cambria" w:hAnsi="Cambria"/>
+          <w:sz w:val="22"/>
+        </w:rPr>
+        <w:t xml:space="preserve"> </w:t>
+      </w:r>
+      <w:proofErr w:type="spellStart"/>
+      <w:r>
+        <w:rPr>
+          <w:rFonts w:ascii="Cambria" w:hAnsi="Cambria"/>
+          <w:sz w:val="22"/>
+        </w:rPr>
+        <w:t>pattern</w:t>
+      </w:r>
+      <w:proofErr w:type="spellEnd"/>
+      <w:r>
+        <w:rPr>
+          <w:rFonts w:ascii="Cambria" w:hAnsi="Cambria"/>
+          <w:sz w:val="22"/>
+        </w:rPr>
+        <w:t xml:space="preserve">: </w:t>
+      </w:r>
+      <w:hyperlink r:id="rId10" w:history="1">
+        <w:r>
+          <w:rPr>
+            <w:rStyle w:val="Hyperlnk"/>
+            <w:rFonts w:ascii="Cambria" w:hAnsi="Cambria"/>
+            <w:sz w:val="22"/>
+          </w:rPr>
+          <w:t>http://en.wikipedia.org/wiki/Command_pattern</w:t>
+        </w:r>
+      </w:hyperlink>
+    </w:p>
+    <w:p>
+      <w:pPr>
+        <w:pStyle w:val="Rubrik"/>
       </w:pPr>
     </w:p>
     <w:sectPr>
-      <w:footerReference w:type="default" r:id="rId10"/>
+      <w:footerReference w:type="default" r:id="rId11"/>
       <w:pgSz w:w="11900" w:h="16840"/>
       <w:pgMar w:top="1417" w:right="1417" w:bottom="1417" w:left="1417" w:header="708" w:footer="708" w:gutter="0"/>
       <w:cols w:space="708"/>
@@ -11971,7 +12533,7 @@
                 <w:b/>
                 <w:noProof/>
               </w:rPr>
-              <w:t>1</w:t>
+              <w:t>5</w:t>
             </w:r>
           </w:fldSimple>
         </w:p>
@@ -13139,329 +13701,6 @@
 </w:styles>
 </file>
 
-<file path=word/glossary/document.xml><?xml version="1.0" encoding="utf-8"?>
-<w:glossaryDocument xmlns:mv="urn:schemas-microsoft-com:mac:vml" xmlns:mo="http://schemas.microsoft.com/office/mac/office/2008/main" xmlns:ve="http://schemas.openxmlformats.org/markup-compatibility/2006" xmlns:o="urn:schemas-microsoft-com:office:office" xmlns:r="http://schemas.openxmlformats.org/officeDocument/2006/relationships" xmlns:m="http://schemas.openxmlformats.org/officeDocument/2006/math" xmlns:v="urn:schemas-microsoft-com:vml" xmlns:w10="urn:schemas-microsoft-com:office:word" xmlns:w="http://schemas.openxmlformats.org/wordprocessingml/2006/main" xmlns:wne="http://schemas.microsoft.com/office/word/2006/wordml" xmlns:wp="http://schemas.openxmlformats.org/drawingml/2006/wordprocessingDrawing" ve:Ignorable="mv" ve:PreserveAttributes="mv:*">
-  <w:docParts/>
-</w:glossaryDocument>
-</file>
-
-<file path=word/glossary/fontTable.xml><?xml version="1.0" encoding="utf-8"?>
-<w:fonts xmlns:r="http://schemas.openxmlformats.org/officeDocument/2006/relationships" xmlns:w="http://schemas.openxmlformats.org/wordprocessingml/2006/main">
-  <w:font w:name="Symbol">
-    <w:panose1 w:val="00000000000000000000"/>
-    <w:charset w:val="02"/>
-    <w:family w:val="auto"/>
-    <w:pitch w:val="variable"/>
-    <w:sig w:usb0="00000000" w:usb1="00000000" w:usb2="00010000" w:usb3="00000000" w:csb0="80000000" w:csb1="00000000"/>
-  </w:font>
-  <w:font w:name="Times New Roman">
-    <w:panose1 w:val="02020603050405020304"/>
-    <w:charset w:val="00"/>
-    <w:family w:val="auto"/>
-    <w:pitch w:val="variable"/>
-    <w:sig w:usb0="00000003" w:usb1="00000000" w:usb2="00000000" w:usb3="00000000" w:csb0="00000001" w:csb1="00000000"/>
-  </w:font>
-  <w:font w:name="Courier New">
-    <w:panose1 w:val="02070309020205020404"/>
-    <w:charset w:val="00"/>
-    <w:family w:val="auto"/>
-    <w:pitch w:val="variable"/>
-    <w:sig w:usb0="00000003" w:usb1="00000000" w:usb2="00000000" w:usb3="00000000" w:csb0="00000001" w:csb1="00000000"/>
-  </w:font>
-  <w:font w:name="Wingdings">
-    <w:panose1 w:val="05020102010804080708"/>
-    <w:charset w:val="02"/>
-    <w:family w:val="auto"/>
-    <w:pitch w:val="variable"/>
-    <w:sig w:usb0="00000000" w:usb1="00000000" w:usb2="00010000" w:usb3="00000000" w:csb0="80000000" w:csb1="00000000"/>
-  </w:font>
-  <w:font w:name="Cambria">
-    <w:panose1 w:val="02040503050406030204"/>
-    <w:charset w:val="00"/>
-    <w:family w:val="auto"/>
-    <w:pitch w:val="variable"/>
-    <w:sig w:usb0="00000003" w:usb1="00000000" w:usb2="00000000" w:usb3="00000000" w:csb0="00000001" w:csb1="00000000"/>
-  </w:font>
-  <w:font w:name="Calibri">
-    <w:panose1 w:val="020F0502020204030204"/>
-    <w:charset w:val="00"/>
-    <w:family w:val="auto"/>
-    <w:pitch w:val="variable"/>
-    <w:sig w:usb0="00000003" w:usb1="00000000" w:usb2="00000000" w:usb3="00000000" w:csb0="00000001" w:csb1="00000000"/>
-  </w:font>
-  <w:font w:name="Arial">
-    <w:panose1 w:val="020B0604020202020204"/>
-    <w:charset w:val="00"/>
-    <w:family w:val="auto"/>
-    <w:pitch w:val="variable"/>
-    <w:sig w:usb0="00000003" w:usb1="00000000" w:usb2="00000000" w:usb3="00000000" w:csb0="00000001" w:csb1="00000000"/>
-  </w:font>
-</w:fonts>
-</file>
-
-<file path=word/glossary/settings.xml><?xml version="1.0" encoding="utf-8"?>
-<w:settings xmlns:o="urn:schemas-microsoft-com:office:office" xmlns:r="http://schemas.openxmlformats.org/officeDocument/2006/relationships" xmlns:m="http://schemas.openxmlformats.org/officeDocument/2006/math" xmlns:v="urn:schemas-microsoft-com:vml" xmlns:w10="urn:schemas-microsoft-com:office:word" xmlns:w="http://schemas.openxmlformats.org/wordprocessingml/2006/main" xmlns:sl="http://schemas.openxmlformats.org/schemaLibrary/2006/main">
-  <w:view w:val="normal"/>
-  <w:embedSystemFonts/>
-  <w:doNotTrackMoves/>
-  <w:defaultTabStop w:val="1304"/>
-  <w:hyphenationZone w:val="425"/>
-  <w:drawingGridHorizontalSpacing w:val="360"/>
-  <w:drawingGridVerticalSpacing w:val="360"/>
-  <w:displayHorizontalDrawingGridEvery w:val="0"/>
-  <w:displayVerticalDrawingGridEvery w:val="0"/>
-  <w:characterSpacingControl w:val="doNotCompress"/>
-  <w:compat>
-    <w:useFELayout/>
-    <w:doNotAutofitConstrainedTables/>
-    <w:doNotVertAlignCellWithSp/>
-    <w:doNotBreakConstrainedForcedTable/>
-    <w:useAnsiKerningPairs/>
-    <w:cachedColBalance/>
-    <w:splitPgBreakAndParaMark/>
-  </w:compat>
-  <w:rsids>
-    <w:rsidRoot w:val="004A495E"/>
-    <w:rsid w:val="004A495E"/>
-  </w:rsids>
-  <m:mathPr>
-    <m:mathFont m:val="Times New Roman"/>
-    <m:brkBin m:val="before"/>
-    <m:brkBinSub m:val="--"/>
-    <m:smallFrac m:val="off"/>
-    <m:dispDef m:val="off"/>
-    <m:lMargin m:val="0"/>
-    <m:rMargin m:val="0"/>
-    <m:wrapRight/>
-    <m:intLim m:val="subSup"/>
-    <m:naryLim m:val="subSup"/>
-  </m:mathPr>
-  <w:themeFontLang w:val="sv-SE"/>
-  <w:clrSchemeMapping w:bg1="light1" w:t1="dark1" w:bg2="light2" w:t2="dark2" w:accent1="accent1" w:accent2="accent2" w:accent3="accent3" w:accent4="accent4" w:accent5="accent5" w:accent6="accent6" w:hyperlink="hyperlink" w:followedHyperlink="followedHyperlink"/>
-  <w:decimalSymbol w:val=","/>
-  <w:listSeparator w:val=";"/>
-</w:settings>
-</file>
-
-<file path=word/glossary/styles.xml><?xml version="1.0" encoding="utf-8"?>
-<w:styles xmlns:r="http://schemas.openxmlformats.org/officeDocument/2006/relationships" xmlns:w="http://schemas.openxmlformats.org/wordprocessingml/2006/main">
-  <w:docDefaults>
-    <w:rPrDefault>
-      <w:rPr>
-        <w:rFonts w:asciiTheme="minorHAnsi" w:eastAsiaTheme="minorEastAsia" w:hAnsiTheme="minorHAnsi" w:cstheme="minorBidi"/>
-        <w:sz w:val="24"/>
-        <w:szCs w:val="24"/>
-        <w:lang w:val="sv-SE" w:eastAsia="sv-SE" w:bidi="ar-SA"/>
-      </w:rPr>
-    </w:rPrDefault>
-    <w:pPrDefault>
-      <w:pPr>
-        <w:spacing w:after="200"/>
-      </w:pPr>
-    </w:pPrDefault>
-  </w:docDefaults>
-  <w:latentStyles w:defLockedState="0" w:defUIPriority="99" w:defSemiHidden="1" w:defUnhideWhenUsed="1" w:defQFormat="0" w:count="276">
-    <w:lsdException w:name="Normal" w:semiHidden="0" w:uiPriority="0" w:unhideWhenUsed="0" w:qFormat="1"/>
-    <w:lsdException w:name="heading 1" w:semiHidden="0" w:uiPriority="9" w:unhideWhenUsed="0" w:qFormat="1"/>
-    <w:lsdException w:name="heading 2" w:uiPriority="9" w:qFormat="1"/>
-    <w:lsdException w:name="heading 3" w:uiPriority="9" w:qFormat="1"/>
-    <w:lsdException w:name="heading 4" w:uiPriority="9" w:qFormat="1"/>
-    <w:lsdException w:name="heading 5" w:uiPriority="9" w:qFormat="1"/>
-    <w:lsdException w:name="heading 6" w:uiPriority="9" w:qFormat="1"/>
-    <w:lsdException w:name="heading 7" w:uiPriority="9" w:qFormat="1"/>
-    <w:lsdException w:name="heading 8" w:uiPriority="9" w:qFormat="1"/>
-    <w:lsdException w:name="heading 9" w:uiPriority="9" w:qFormat="1"/>
-    <w:lsdException w:name="toc 1" w:uiPriority="39"/>
-    <w:lsdException w:name="toc 2" w:uiPriority="39"/>
-    <w:lsdException w:name="toc 3" w:uiPriority="39"/>
-    <w:lsdException w:name="toc 4" w:uiPriority="39"/>
-    <w:lsdException w:name="toc 5" w:uiPriority="39"/>
-    <w:lsdException w:name="toc 6" w:uiPriority="39"/>
-    <w:lsdException w:name="toc 7" w:uiPriority="39"/>
-    <w:lsdException w:name="toc 8" w:uiPriority="39"/>
-    <w:lsdException w:name="toc 9" w:uiPriority="39"/>
-    <w:lsdException w:name="caption" w:uiPriority="35" w:qFormat="1"/>
-    <w:lsdException w:name="Title" w:semiHidden="0" w:uiPriority="10" w:unhideWhenUsed="0" w:qFormat="1"/>
-    <w:lsdException w:name="Default Paragraph Font" w:uiPriority="1"/>
-    <w:lsdException w:name="Subtitle" w:semiHidden="0" w:uiPriority="11" w:unhideWhenUsed="0" w:qFormat="1"/>
-    <w:lsdException w:name="Strong" w:semiHidden="0" w:uiPriority="22" w:unhideWhenUsed="0" w:qFormat="1"/>
-    <w:lsdException w:name="Emphasis" w:semiHidden="0" w:uiPriority="20" w:unhideWhenUsed="0" w:qFormat="1"/>
-    <w:lsdException w:name="Table Grid" w:semiHidden="0" w:uiPriority="59" w:unhideWhenUsed="0"/>
-    <w:lsdException w:name="Placeholder Text" w:unhideWhenUsed="0"/>
-    <w:lsdException w:name="No Spacing" w:semiHidden="0" w:uiPriority="1" w:unhideWhenUsed="0" w:qFormat="1"/>
-    <w:lsdException w:name="Light Shading" w:semiHidden="0" w:uiPriority="60" w:unhideWhenUsed="0"/>
-    <w:lsdException w:name="Light List" w:semiHidden="0" w:uiPriority="61" w:unhideWhenUsed="0"/>
-    <w:lsdException w:name="Light Grid" w:semiHidden="0" w:uiPriority="62" w:unhideWhenUsed="0"/>
-    <w:lsdException w:name="Medium Shading 1" w:semiHidden="0" w:uiPriority="63" w:unhideWhenUsed="0"/>
-    <w:lsdException w:name="Medium Shading 2" w:semiHidden="0" w:uiPriority="64" w:unhideWhenUsed="0"/>
-    <w:lsdException w:name="Medium List 1" w:semiHidden="0" w:uiPriority="65" w:unhideWhenUsed="0"/>
-    <w:lsdException w:name="Medium List 2" w:semiHidden="0" w:uiPriority="66" w:unhideWhenUsed="0"/>
-    <w:lsdException w:name="Medium Grid 1" w:semiHidden="0" w:uiPriority="67" w:unhideWhenUsed="0"/>
-    <w:lsdException w:name="Medium Grid 2" w:semiHidden="0" w:uiPriority="68" w:unhideWhenUsed="0"/>
-    <w:lsdException w:name="Medium Grid 3" w:semiHidden="0" w:uiPriority="69" w:unhideWhenUsed="0"/>
-    <w:lsdException w:name="Dark List" w:semiHidden="0" w:uiPriority="70" w:unhideWhenUsed="0"/>
-    <w:lsdException w:name="Colorful Shading" w:semiHidden="0" w:uiPriority="71" w:unhideWhenUsed="0"/>
-    <w:lsdException w:name="Colorful List" w:semiHidden="0" w:uiPriority="72" w:unhideWhenUsed="0"/>
-    <w:lsdException w:name="Colorful Grid" w:semiHidden="0" w:uiPriority="73" w:unhideWhenUsed="0"/>
-    <w:lsdException w:name="Light Shading Accent 1" w:semiHidden="0" w:uiPriority="60" w:unhideWhenUsed="0"/>
-    <w:lsdException w:name="Light List Accent 1" w:semiHidden="0" w:uiPriority="61" w:unhideWhenUsed="0"/>
-    <w:lsdException w:name="Light Grid Accent 1" w:semiHidden="0" w:uiPriority="62" w:unhideWhenUsed="0"/>
-    <w:lsdException w:name="Medium Shading 1 Accent 1" w:semiHidden="0" w:uiPriority="63" w:unhideWhenUsed="0"/>
-    <w:lsdException w:name="Medium Shading 2 Accent 1" w:semiHidden="0" w:uiPriority="64" w:unhideWhenUsed="0"/>
-    <w:lsdException w:name="Medium List 1 Accent 1" w:semiHidden="0" w:uiPriority="65" w:unhideWhenUsed="0"/>
-    <w:lsdException w:name="Revision" w:unhideWhenUsed="0"/>
-    <w:lsdException w:name="List Paragraph" w:semiHidden="0" w:uiPriority="34" w:unhideWhenUsed="0" w:qFormat="1"/>
-    <w:lsdException w:name="Quote" w:semiHidden="0" w:uiPriority="29" w:unhideWhenUsed="0" w:qFormat="1"/>
-    <w:lsdException w:name="Intense Quote" w:semiHidden="0" w:uiPriority="30" w:unhideWhenUsed="0" w:qFormat="1"/>
-    <w:lsdException w:name="Medium List 2 Accent 1" w:semiHidden="0" w:uiPriority="66" w:unhideWhenUsed="0"/>
-    <w:lsdException w:name="Medium Grid 1 Accent 1" w:semiHidden="0" w:uiPriority="67" w:unhideWhenUsed="0"/>
-    <w:lsdException w:name="Medium Grid 2 Accent 1" w:semiHidden="0" w:uiPriority="68" w:unhideWhenUsed="0"/>
-    <w:lsdException w:name="Medium Grid 3 Accent 1" w:semiHidden="0" w:uiPriority="69" w:unhideWhenUsed="0"/>
-    <w:lsdException w:name="Dark List Accent 1" w:semiHidden="0" w:uiPriority="70" w:unhideWhenUsed="0"/>
-    <w:lsdException w:name="Colorful Shading Accent 1" w:semiHidden="0" w:uiPriority="71" w:unhideWhenUsed="0"/>
-    <w:lsdException w:name="Colorful List Accent 1" w:semiHidden="0" w:uiPriority="72" w:unhideWhenUsed="0"/>
-    <w:lsdException w:name="Colorful Grid Accent 1" w:semiHidden="0" w:uiPriority="73" w:unhideWhenUsed="0"/>
-    <w:lsdException w:name="Light Shading Accent 2" w:semiHidden="0" w:uiPriority="60" w:unhideWhenUsed="0"/>
-    <w:lsdException w:name="Light List Accent 2" w:semiHidden="0" w:uiPriority="61" w:unhideWhenUsed="0"/>
-    <w:lsdException w:name="Light Grid Accent 2" w:semiHidden="0" w:uiPriority="62" w:unhideWhenUsed="0"/>
-    <w:lsdException w:name="Medium Shading 1 Accent 2" w:semiHidden="0" w:uiPriority="63" w:unhideWhenUsed="0"/>
-    <w:lsdException w:name="Medium Shading 2 Accent 2" w:semiHidden="0" w:uiPriority="64" w:unhideWhenUsed="0"/>
-    <w:lsdException w:name="Medium List 1 Accent 2" w:semiHidden="0" w:uiPriority="65" w:unhideWhenUsed="0"/>
-    <w:lsdException w:name="Medium List 2 Accent 2" w:semiHidden="0" w:uiPriority="66" w:unhideWhenUsed="0"/>
-    <w:lsdException w:name="Medium Grid 1 Accent 2" w:semiHidden="0" w:uiPriority="67" w:unhideWhenUsed="0"/>
-    <w:lsdException w:name="Medium Grid 2 Accent 2" w:semiHidden="0" w:uiPriority="68" w:unhideWhenUsed="0"/>
-    <w:lsdException w:name="Medium Grid 3 Accent 2" w:semiHidden="0" w:uiPriority="69" w:unhideWhenUsed="0"/>
-    <w:lsdException w:name="Dark List Accent 2" w:semiHidden="0" w:uiPriority="70" w:unhideWhenUsed="0"/>
-    <w:lsdException w:name="Colorful Shading Accent 2" w:semiHidden="0" w:uiPriority="71" w:unhideWhenUsed="0"/>
-    <w:lsdException w:name="Colorful List Accent 2" w:semiHidden="0" w:uiPriority="72" w:unhideWhenUsed="0"/>
-    <w:lsdException w:name="Colorful Grid Accent 2" w:semiHidden="0" w:uiPriority="73" w:unhideWhenUsed="0"/>
-    <w:lsdException w:name="Light Shading Accent 3" w:semiHidden="0" w:uiPriority="60" w:unhideWhenUsed="0"/>
-    <w:lsdException w:name="Light List Accent 3" w:semiHidden="0" w:uiPriority="61" w:unhideWhenUsed="0"/>
-    <w:lsdException w:name="Light Grid Accent 3" w:semiHidden="0" w:uiPriority="62" w:unhideWhenUsed="0"/>
-    <w:lsdException w:name="Medium Shading 1 Accent 3" w:semiHidden="0" w:uiPriority="63" w:unhideWhenUsed="0"/>
-    <w:lsdException w:name="Medium Shading 2 Accent 3" w:semiHidden="0" w:uiPriority="64" w:unhideWhenUsed="0"/>
-    <w:lsdException w:name="Medium List 1 Accent 3" w:semiHidden="0" w:uiPriority="65" w:unhideWhenUsed="0"/>
-    <w:lsdException w:name="Medium List 2 Accent 3" w:semiHidden="0" w:uiPriority="66" w:unhideWhenUsed="0"/>
-    <w:lsdException w:name="Medium Grid 1 Accent 3" w:semiHidden="0" w:uiPriority="67" w:unhideWhenUsed="0"/>
-    <w:lsdException w:name="Medium Grid 2 Accent 3" w:semiHidden="0" w:uiPriority="68" w:unhideWhenUsed="0"/>
-    <w:lsdException w:name="Medium Grid 3 Accent 3" w:semiHidden="0" w:uiPriority="69" w:unhideWhenUsed="0"/>
-    <w:lsdException w:name="Dark List Accent 3" w:semiHidden="0" w:uiPriority="70" w:unhideWhenUsed="0"/>
-    <w:lsdException w:name="Colorful Shading Accent 3" w:semiHidden="0" w:uiPriority="71" w:unhideWhenUsed="0"/>
-    <w:lsdException w:name="Colorful List Accent 3" w:semiHidden="0" w:uiPriority="72" w:unhideWhenUsed="0"/>
-    <w:lsdException w:name="Colorful Grid Accent 3" w:semiHidden="0" w:uiPriority="73" w:unhideWhenUsed="0"/>
-    <w:lsdException w:name="Light Shading Accent 4" w:semiHidden="0" w:uiPriority="60" w:unhideWhenUsed="0"/>
-    <w:lsdException w:name="Light List Accent 4" w:semiHidden="0" w:uiPriority="61" w:unhideWhenUsed="0"/>
-    <w:lsdException w:name="Light Grid Accent 4" w:semiHidden="0" w:uiPriority="62" w:unhideWhenUsed="0"/>
-    <w:lsdException w:name="Medium Shading 1 Accent 4" w:semiHidden="0" w:uiPriority="63" w:unhideWhenUsed="0"/>
-    <w:lsdException w:name="Medium Shading 2 Accent 4" w:semiHidden="0" w:uiPriority="64" w:unhideWhenUsed="0"/>
-    <w:lsdException w:name="Medium List 1 Accent 4" w:semiHidden="0" w:uiPriority="65" w:unhideWhenUsed="0"/>
-    <w:lsdException w:name="Medium List 2 Accent 4" w:semiHidden="0" w:uiPriority="66" w:unhideWhenUsed="0"/>
-    <w:lsdException w:name="Medium Grid 1 Accent 4" w:semiHidden="0" w:uiPriority="67" w:unhideWhenUsed="0"/>
-    <w:lsdException w:name="Medium Grid 2 Accent 4" w:semiHidden="0" w:uiPriority="68" w:unhideWhenUsed="0"/>
-    <w:lsdException w:name="Medium Grid 3 Accent 4" w:semiHidden="0" w:uiPriority="69" w:unhideWhenUsed="0"/>
-    <w:lsdException w:name="Dark List Accent 4" w:semiHidden="0" w:uiPriority="70" w:unhideWhenUsed="0"/>
-    <w:lsdException w:name="Colorful Shading Accent 4" w:semiHidden="0" w:uiPriority="71" w:unhideWhenUsed="0"/>
-    <w:lsdException w:name="Colorful List Accent 4" w:semiHidden="0" w:uiPriority="72" w:unhideWhenUsed="0"/>
-    <w:lsdException w:name="Colorful Grid Accent 4" w:semiHidden="0" w:uiPriority="73" w:unhideWhenUsed="0"/>
-    <w:lsdException w:name="Light Shading Accent 5" w:semiHidden="0" w:uiPriority="60" w:unhideWhenUsed="0"/>
-    <w:lsdException w:name="Light List Accent 5" w:semiHidden="0" w:uiPriority="61" w:unhideWhenUsed="0"/>
-    <w:lsdException w:name="Light Grid Accent 5" w:semiHidden="0" w:uiPriority="62" w:unhideWhenUsed="0"/>
-    <w:lsdException w:name="Medium Shading 1 Accent 5" w:semiHidden="0" w:uiPriority="63" w:unhideWhenUsed="0"/>
-    <w:lsdException w:name="Medium Shading 2 Accent 5" w:semiHidden="0" w:uiPriority="64" w:unhideWhenUsed="0"/>
-    <w:lsdException w:name="Medium List 1 Accent 5" w:semiHidden="0" w:uiPriority="65" w:unhideWhenUsed="0"/>
-    <w:lsdException w:name="Medium List 2 Accent 5" w:semiHidden="0" w:uiPriority="66" w:unhideWhenUsed="0"/>
-    <w:lsdException w:name="Medium Grid 1 Accent 5" w:semiHidden="0" w:uiPriority="67" w:unhideWhenUsed="0"/>
-    <w:lsdException w:name="Medium Grid 2 Accent 5" w:semiHidden="0" w:uiPriority="68" w:unhideWhenUsed="0"/>
-    <w:lsdException w:name="Medium Grid 3 Accent 5" w:semiHidden="0" w:uiPriority="69" w:unhideWhenUsed="0"/>
-    <w:lsdException w:name="Dark List Accent 5" w:semiHidden="0" w:uiPriority="70" w:unhideWhenUsed="0"/>
-    <w:lsdException w:name="Colorful Shading Accent 5" w:semiHidden="0" w:uiPriority="71" w:unhideWhenUsed="0"/>
-    <w:lsdException w:name="Colorful List Accent 5" w:semiHidden="0" w:uiPriority="72" w:unhideWhenUsed="0"/>
-    <w:lsdException w:name="Colorful Grid Accent 5" w:semiHidden="0" w:uiPriority="73" w:unhideWhenUsed="0"/>
-    <w:lsdException w:name="Light Shading Accent 6" w:semiHidden="0" w:uiPriority="60" w:unhideWhenUsed="0"/>
-    <w:lsdException w:name="Light List Accent 6" w:semiHidden="0" w:uiPriority="61" w:unhideWhenUsed="0"/>
-    <w:lsdException w:name="Light Grid Accent 6" w:semiHidden="0" w:uiPriority="62" w:unhideWhenUsed="0"/>
-    <w:lsdException w:name="Medium Shading 1 Accent 6" w:semiHidden="0" w:uiPriority="63" w:unhideWhenUsed="0"/>
-    <w:lsdException w:name="Medium Shading 2 Accent 6" w:semiHidden="0" w:uiPriority="64" w:unhideWhenUsed="0"/>
-    <w:lsdException w:name="Medium List 1 Accent 6" w:semiHidden="0" w:uiPriority="65" w:unhideWhenUsed="0"/>
-    <w:lsdException w:name="Medium List 2 Accent 6" w:semiHidden="0" w:uiPriority="66" w:unhideWhenUsed="0"/>
-    <w:lsdException w:name="Medium Grid 1 Accent 6" w:semiHidden="0" w:uiPriority="67" w:unhideWhenUsed="0"/>
-    <w:lsdException w:name="Medium Grid 2 Accent 6" w:semiHidden="0" w:uiPriority="68" w:unhideWhenUsed="0"/>
-    <w:lsdException w:name="Medium Grid 3 Accent 6" w:semiHidden="0" w:uiPriority="69" w:unhideWhenUsed="0"/>
-    <w:lsdException w:name="Dark List Accent 6" w:semiHidden="0" w:uiPriority="70" w:unhideWhenUsed="0"/>
-    <w:lsdException w:name="Colorful Shading Accent 6" w:semiHidden="0" w:uiPriority="71" w:unhideWhenUsed="0"/>
-    <w:lsdException w:name="Colorful List Accent 6" w:semiHidden="0" w:uiPriority="72" w:unhideWhenUsed="0"/>
-    <w:lsdException w:name="Colorful Grid Accent 6" w:semiHidden="0" w:uiPriority="73" w:unhideWhenUsed="0"/>
-    <w:lsdException w:name="Subtle Emphasis" w:semiHidden="0" w:uiPriority="19" w:unhideWhenUsed="0" w:qFormat="1"/>
-    <w:lsdException w:name="Intense Emphasis" w:semiHidden="0" w:uiPriority="21" w:unhideWhenUsed="0" w:qFormat="1"/>
-    <w:lsdException w:name="Subtle Reference" w:semiHidden="0" w:uiPriority="31" w:unhideWhenUsed="0" w:qFormat="1"/>
-    <w:lsdException w:name="Intense Reference" w:semiHidden="0" w:uiPriority="32" w:unhideWhenUsed="0" w:qFormat="1"/>
-    <w:lsdException w:name="Book Title" w:semiHidden="0" w:uiPriority="33" w:unhideWhenUsed="0" w:qFormat="1"/>
-    <w:lsdException w:name="Bibliography" w:uiPriority="37"/>
-    <w:lsdException w:name="TOC Heading" w:uiPriority="39" w:qFormat="1"/>
-  </w:latentStyles>
-  <w:style w:type="paragraph" w:default="1" w:styleId="Normal">
-    <w:name w:val="Normal"/>
-    <w:qFormat/>
-  </w:style>
-  <w:style w:type="character" w:default="1" w:styleId="Standardstycketypsnitt">
-    <w:name w:val="Default Paragraph Font"/>
-    <w:semiHidden/>
-    <w:unhideWhenUsed/>
-  </w:style>
-  <w:style w:type="table" w:default="1" w:styleId="Normaltabell">
-    <w:name w:val="Normal Table"/>
-    <w:semiHidden/>
-    <w:unhideWhenUsed/>
-    <w:qFormat/>
-    <w:tblPr>
-      <w:tblInd w:w="0" w:type="dxa"/>
-      <w:tblCellMar>
-        <w:top w:w="0" w:type="dxa"/>
-        <w:left w:w="108" w:type="dxa"/>
-        <w:bottom w:w="0" w:type="dxa"/>
-        <w:right w:w="108" w:type="dxa"/>
-      </w:tblCellMar>
-    </w:tblPr>
-  </w:style>
-  <w:style w:type="numbering" w:default="1" w:styleId="Ingenlista">
-    <w:name w:val="No List"/>
-    <w:semiHidden/>
-    <w:unhideWhenUsed/>
-  </w:style>
-  <w:style w:type="paragraph" w:customStyle="1" w:styleId="70CABABD15C9CB4290EC8ADD0DABB129">
-    <w:name w:val="70CABABD15C9CB4290EC8ADD0DABB129"/>
-    <w:rsid w:val="004A495E"/>
-  </w:style>
-  <w:style w:type="paragraph" w:customStyle="1" w:styleId="5481CE5204A5F24E9CE1B2F69CEC57AC">
-    <w:name w:val="5481CE5204A5F24E9CE1B2F69CEC57AC"/>
-    <w:rsid w:val="004A495E"/>
-  </w:style>
-  <w:style w:type="paragraph" w:customStyle="1" w:styleId="E8864E99B1D6DD4F9283D0EC9A716211">
-    <w:name w:val="E8864E99B1D6DD4F9283D0EC9A716211"/>
-    <w:rsid w:val="004A495E"/>
-  </w:style>
-  <w:style w:type="paragraph" w:customStyle="1" w:styleId="6C59C7391CFE07449308489618C8519C">
-    <w:name w:val="6C59C7391CFE07449308489618C8519C"/>
-    <w:rsid w:val="004A495E"/>
-  </w:style>
-  <w:style w:type="paragraph" w:customStyle="1" w:styleId="65C9F6126965DA44BAA1612729E7FD1A">
-    <w:name w:val="65C9F6126965DA44BAA1612729E7FD1A"/>
-    <w:rsid w:val="004A495E"/>
-  </w:style>
-  <w:style w:type="paragraph" w:customStyle="1" w:styleId="4B7952F9B2F80646BCFCD394B8A747E1">
-    <w:name w:val="4B7952F9B2F80646BCFCD394B8A747E1"/>
-    <w:rsid w:val="004A495E"/>
-  </w:style>
-</w:styles>
-</file>
-
-<file path=word/glossary/webSettings.xml><?xml version="1.0" encoding="utf-8"?>
-<w:webSettings xmlns:r="http://schemas.openxmlformats.org/officeDocument/2006/relationships" xmlns:w="http://schemas.openxmlformats.org/wordprocessingml/2006/main">
-  <w:allowPNG/>
-  <w:doNotSaveAsSingleFile/>
-</w:webSettings>
-</file>
-
 <file path=word/theme/theme1.xml><?xml version="1.0" encoding="utf-8"?>
 <a:theme xmlns:a="http://schemas.openxmlformats.org/drawingml/2006/main" name="Office-tema">
   <a:themeElements>

</xml_diff>